<commit_message>
Kerntaak 1 big update
</commit_message>
<xml_diff>
--- a/Documentatie/Kerntaak-1/1.1.1_Interview/2017-04-15_Voorbereiding-Interview_V1.docx
+++ b/Documentatie/Kerntaak-1/1.1.1_Interview/2017-04-15_Voorbereiding-Interview_V1.docx
@@ -472,7 +472,11 @@
           </mc:Choice>
           <mc:Fallback>
             <w:pict>
-              <v:shape w14:anchorId="6E65FB14" id="Tekstvak 1" o:spid="_x0000_s1027" type="#_x0000_t202" style="position:absolute;margin-left:31.15pt;margin-top:417.45pt;width:289.2pt;height:49.8pt;z-index:-251655168;visibility:visible;mso-wrap-style:square;mso-width-percent:0;mso-height-percent:0;mso-wrap-distance-left:9pt;mso-wrap-distance-top:0;mso-wrap-distance-right:9pt;mso-wrap-distance-bottom:0;mso-position-horizontal:absolute;mso-position-horizontal-relative:margin;mso-position-vertical:absolute;mso-position-vertical-relative:text;mso-width-percent:0;mso-height-percent:0;mso-width-relative:margin;mso-height-relative:margin;v-text-anchor:top" o:gfxdata="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" fillcolor="white [3212]" strokecolor="white [3212]" strokeweight=".5pt">
+              <v:shapetype w14:anchorId="6E65FB14" id="_x0000_t202" coordsize="21600,21600" o:spt="202" path="m,l,21600r21600,l21600,xe">
+                <v:stroke joinstyle="miter"/>
+                <v:path gradientshapeok="t" o:connecttype="rect"/>
+              </v:shapetype>
+              <v:shape id="Tekstvak 1" o:spid="_x0000_s1027" type="#_x0000_t202" style="position:absolute;margin-left:31.15pt;margin-top:417.45pt;width:289.2pt;height:49.8pt;z-index:-251655168;visibility:visible;mso-wrap-style:square;mso-width-percent:0;mso-height-percent:0;mso-wrap-distance-left:9pt;mso-wrap-distance-top:0;mso-wrap-distance-right:9pt;mso-wrap-distance-bottom:0;mso-position-horizontal:absolute;mso-position-horizontal-relative:margin;mso-position-vertical:absolute;mso-position-vertical-relative:text;mso-width-percent:0;mso-height-percent:0;mso-width-relative:margin;mso-height-relative:margin;v-text-anchor:top" o:gfxdata="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" fillcolor="white [3212]" strokecolor="white [3212]" strokeweight=".5pt">
                 <v:textbox>
                   <w:txbxContent>
                     <w:p>
@@ -486,13 +490,7 @@
                         <w:rPr>
                           <w:lang w:val="en-GB"/>
                         </w:rPr>
-                        <w:t>Datum: 15</w:t>
-                      </w:r>
-                      <w:r>
-                        <w:rPr>
-                          <w:lang w:val="en-GB"/>
-                        </w:rPr>
-                        <w:t>-04</w:t>
+                        <w:t>Datum: 15-04</w:t>
                       </w:r>
                       <w:r>
                         <w:rPr>
@@ -739,8 +737,6 @@
       <w:r>
         <w:br w:type="page"/>
       </w:r>
-      <w:bookmarkStart w:id="0" w:name="_GoBack"/>
-      <w:bookmarkEnd w:id="0"/>
     </w:p>
     <w:p>
       <w:pPr>
@@ -819,13 +815,130 @@
           <w:r>
             <w:fldChar w:fldCharType="separate"/>
           </w:r>
-          <w:hyperlink w:anchor="_Toc480448971" w:history="1">
+          <w:bookmarkStart w:id="0" w:name="_GoBack"/>
+          <w:bookmarkEnd w:id="0"/>
+          <w:r>
+            <w:rPr>
+              <w:rStyle w:val="Hyperlink"/>
+              <w:noProof/>
+            </w:rPr>
+            <w:fldChar w:fldCharType="begin"/>
+          </w:r>
+          <w:r>
+            <w:rPr>
+              <w:rStyle w:val="Hyperlink"/>
+              <w:noProof/>
+            </w:rPr>
+            <w:instrText xml:space="preserve"> </w:instrText>
+          </w:r>
+          <w:r>
+            <w:rPr>
+              <w:noProof/>
+            </w:rPr>
+            <w:instrText>HYPERLINK \l "_Toc481485872"</w:instrText>
+          </w:r>
+          <w:r>
+            <w:rPr>
+              <w:rStyle w:val="Hyperlink"/>
+              <w:noProof/>
+            </w:rPr>
+            <w:instrText xml:space="preserve"> </w:instrText>
+          </w:r>
+          <w:r>
+            <w:rPr>
+              <w:rStyle w:val="Hyperlink"/>
+              <w:noProof/>
+            </w:rPr>
+          </w:r>
+          <w:r>
+            <w:rPr>
+              <w:rStyle w:val="Hyperlink"/>
+              <w:noProof/>
+            </w:rPr>
+            <w:fldChar w:fldCharType="separate"/>
+          </w:r>
+          <w:r>
+            <w:rPr>
+              <w:rStyle w:val="Hyperlink"/>
+              <w:noProof/>
+            </w:rPr>
+            <w:t>Inleiding</w:t>
+          </w:r>
+          <w:r>
+            <w:rPr>
+              <w:noProof/>
+              <w:webHidden/>
+            </w:rPr>
+            <w:tab/>
+          </w:r>
+          <w:r>
+            <w:rPr>
+              <w:noProof/>
+              <w:webHidden/>
+            </w:rPr>
+            <w:fldChar w:fldCharType="begin"/>
+          </w:r>
+          <w:r>
+            <w:rPr>
+              <w:noProof/>
+              <w:webHidden/>
+            </w:rPr>
+            <w:instrText xml:space="preserve"> PAGEREF _Toc481485872 \h </w:instrText>
+          </w:r>
+          <w:r>
+            <w:rPr>
+              <w:noProof/>
+              <w:webHidden/>
+            </w:rPr>
+          </w:r>
+          <w:r>
+            <w:rPr>
+              <w:noProof/>
+              <w:webHidden/>
+            </w:rPr>
+            <w:fldChar w:fldCharType="separate"/>
+          </w:r>
+          <w:r>
+            <w:rPr>
+              <w:noProof/>
+              <w:webHidden/>
+            </w:rPr>
+            <w:t>2</w:t>
+          </w:r>
+          <w:r>
+            <w:rPr>
+              <w:noProof/>
+              <w:webHidden/>
+            </w:rPr>
+            <w:fldChar w:fldCharType="end"/>
+          </w:r>
+          <w:r>
+            <w:rPr>
+              <w:rStyle w:val="Hyperlink"/>
+              <w:noProof/>
+            </w:rPr>
+            <w:fldChar w:fldCharType="end"/>
+          </w:r>
+        </w:p>
+        <w:p>
+          <w:pPr>
+            <w:pStyle w:val="Inhopg1"/>
+            <w:tabs>
+              <w:tab w:val="right" w:leader="dot" w:pos="9062"/>
+            </w:tabs>
+            <w:rPr>
+              <w:rFonts w:cstheme="minorBidi"/>
+              <w:noProof/>
+              <w:lang w:val="en-GB" w:eastAsia="en-GB"/>
+            </w:rPr>
+          </w:pPr>
+          <w:hyperlink w:anchor="_Toc481485873" w:history="1">
             <w:r>
               <w:rPr>
                 <w:rStyle w:val="Hyperlink"/>
                 <w:noProof/>
               </w:rPr>
-              <w:t>Inleiding</w:t>
+              <w:t>Introductie</w:t>
             </w:r>
             <w:r>
               <w:rPr>
@@ -846,7 +959,7 @@
                 <w:noProof/>
                 <w:webHidden/>
               </w:rPr>
-              <w:instrText xml:space="preserve"> PAGEREF _Toc480448971 \h </w:instrText>
+              <w:instrText xml:space="preserve"> PAGEREF _Toc481485873 \h </w:instrText>
             </w:r>
             <w:r>
               <w:rPr>
@@ -866,7 +979,7 @@
                 <w:noProof/>
                 <w:webHidden/>
               </w:rPr>
-              <w:t>2</w:t>
+              <w:t>3</w:t>
             </w:r>
             <w:r>
               <w:rPr>
@@ -889,13 +1002,13 @@
               <w:lang w:val="en-GB" w:eastAsia="en-GB"/>
             </w:rPr>
           </w:pPr>
-          <w:hyperlink w:anchor="_Toc480448972" w:history="1">
+          <w:hyperlink w:anchor="_Toc481485874" w:history="1">
             <w:r>
               <w:rPr>
                 <w:rStyle w:val="Hyperlink"/>
                 <w:noProof/>
               </w:rPr>
-              <w:t>Introductie</w:t>
+              <w:t>Vragen</w:t>
             </w:r>
             <w:r>
               <w:rPr>
@@ -916,7 +1029,7 @@
                 <w:noProof/>
                 <w:webHidden/>
               </w:rPr>
-              <w:instrText xml:space="preserve"> PAGEREF _Toc480448972 \h </w:instrText>
+              <w:instrText xml:space="preserve"> PAGEREF _Toc481485874 \h </w:instrText>
             </w:r>
             <w:r>
               <w:rPr>
@@ -936,7 +1049,7 @@
                 <w:noProof/>
                 <w:webHidden/>
               </w:rPr>
-              <w:t>3</w:t>
+              <w:t>4</w:t>
             </w:r>
             <w:r>
               <w:rPr>
@@ -959,13 +1072,13 @@
               <w:lang w:val="en-GB" w:eastAsia="en-GB"/>
             </w:rPr>
           </w:pPr>
-          <w:hyperlink w:anchor="_Toc480448973" w:history="1">
+          <w:hyperlink w:anchor="_Toc481485875" w:history="1">
             <w:r>
               <w:rPr>
                 <w:rStyle w:val="Hyperlink"/>
                 <w:noProof/>
               </w:rPr>
-              <w:t>Vragen</w:t>
+              <w:t>Revisie</w:t>
             </w:r>
             <w:r>
               <w:rPr>
@@ -986,77 +1099,7 @@
                 <w:noProof/>
                 <w:webHidden/>
               </w:rPr>
-              <w:instrText xml:space="preserve"> PAGEREF _Toc480448973 \h </w:instrText>
-            </w:r>
-            <w:r>
-              <w:rPr>
-                <w:noProof/>
-                <w:webHidden/>
-              </w:rPr>
-            </w:r>
-            <w:r>
-              <w:rPr>
-                <w:noProof/>
-                <w:webHidden/>
-              </w:rPr>
-              <w:fldChar w:fldCharType="separate"/>
-            </w:r>
-            <w:r>
-              <w:rPr>
-                <w:noProof/>
-                <w:webHidden/>
-              </w:rPr>
-              <w:t>4</w:t>
-            </w:r>
-            <w:r>
-              <w:rPr>
-                <w:noProof/>
-                <w:webHidden/>
-              </w:rPr>
-              <w:fldChar w:fldCharType="end"/>
-            </w:r>
-          </w:hyperlink>
-        </w:p>
-        <w:p>
-          <w:pPr>
-            <w:pStyle w:val="Inhopg1"/>
-            <w:tabs>
-              <w:tab w:val="right" w:leader="dot" w:pos="9062"/>
-            </w:tabs>
-            <w:rPr>
-              <w:rFonts w:cstheme="minorBidi"/>
-              <w:noProof/>
-              <w:lang w:val="en-GB" w:eastAsia="en-GB"/>
-            </w:rPr>
-          </w:pPr>
-          <w:hyperlink w:anchor="_Toc480448974" w:history="1">
-            <w:r>
-              <w:rPr>
-                <w:rStyle w:val="Hyperlink"/>
-                <w:noProof/>
-              </w:rPr>
-              <w:t>Revisie</w:t>
-            </w:r>
-            <w:r>
-              <w:rPr>
-                <w:noProof/>
-                <w:webHidden/>
-              </w:rPr>
-              <w:tab/>
-            </w:r>
-            <w:r>
-              <w:rPr>
-                <w:noProof/>
-                <w:webHidden/>
-              </w:rPr>
-              <w:fldChar w:fldCharType="begin"/>
-            </w:r>
-            <w:r>
-              <w:rPr>
-                <w:noProof/>
-                <w:webHidden/>
-              </w:rPr>
-              <w:instrText xml:space="preserve"> PAGEREF _Toc480448974 \h </w:instrText>
+              <w:instrText xml:space="preserve"> PAGEREF _Toc481485875 \h </w:instrText>
             </w:r>
             <w:r>
               <w:rPr>
@@ -1108,7 +1151,7 @@
       <w:pPr>
         <w:pStyle w:val="Kop1"/>
       </w:pPr>
-      <w:bookmarkStart w:id="1" w:name="_Toc480448971"/>
+      <w:bookmarkStart w:id="1" w:name="_Toc481485872"/>
       <w:r>
         <w:lastRenderedPageBreak/>
         <w:t>Inleiding</w:t>
@@ -1120,10 +1163,19 @@
         <w:t xml:space="preserve">In dit document </w:t>
       </w:r>
       <w:r>
-        <w:t>hebben we vragen opgesteld voor het interview.</w:t>
-      </w:r>
-      <w:r>
-        <w:t xml:space="preserve"> Ook hebben we beschreven hoe we</w:t>
+        <w:t xml:space="preserve">hebben we vragen opgesteld voor </w:t>
+      </w:r>
+      <w:r>
+        <w:t>ons</w:t>
+      </w:r>
+      <w:r>
+        <w:t xml:space="preserve"> interview.</w:t>
+      </w:r>
+      <w:r>
+        <w:t xml:space="preserve"> Ook hebben wij</w:t>
+      </w:r>
+      <w:r>
+        <w:t xml:space="preserve"> beschreven hoe we</w:t>
       </w:r>
       <w:r>
         <w:t xml:space="preserve"> </w:t>
@@ -1144,7 +1196,7 @@
       <w:pPr>
         <w:pStyle w:val="Kop1"/>
       </w:pPr>
-      <w:bookmarkStart w:id="2" w:name="_Toc480448972"/>
+      <w:bookmarkStart w:id="2" w:name="_Toc481485873"/>
       <w:r>
         <w:lastRenderedPageBreak/>
         <w:t>Introductie</w:t>
@@ -1161,8 +1213,9 @@
       <w:r>
         <w:t xml:space="preserve"> App</w:t>
       </w:r>
-      <w:r>
-        <w:br/>
+    </w:p>
+    <w:p>
+      <w:r>
         <w:t>De p</w:t>
       </w:r>
       <w:r>
@@ -1180,7 +1233,6 @@
     </w:p>
     <w:p>
       <w:r>
-        <w:br/>
         <w:t>Datum</w:t>
       </w:r>
       <w:r>
@@ -1278,7 +1330,7 @@
         <w:br w:type="column"/>
       </w:r>
       <w:bookmarkStart w:id="3" w:name="_Toc474749720"/>
-      <w:bookmarkStart w:id="4" w:name="_Toc480448973"/>
+      <w:bookmarkStart w:id="4" w:name="_Toc481485874"/>
       <w:r>
         <w:lastRenderedPageBreak/>
         <w:t>Vragen</w:t>
@@ -1642,7 +1694,7 @@
       <w:pPr>
         <w:pStyle w:val="Kop1"/>
       </w:pPr>
-      <w:bookmarkStart w:id="5" w:name="_Toc480448974"/>
+      <w:bookmarkStart w:id="5" w:name="_Toc481485875"/>
       <w:r>
         <w:lastRenderedPageBreak/>
         <w:t>Revisie</w:t>
@@ -1875,27 +1927,7 @@
       </w:tr>
     </w:tbl>
     <w:p/>
-    <w:p>
-      <w:pPr>
-        <w:rPr>
-          <w:i/>
-        </w:rPr>
-      </w:pPr>
-    </w:p>
     <w:p/>
-    <w:p>
-      <w:pPr>
-        <w:pStyle w:val="Kop1"/>
-      </w:pPr>
-      <w:r>
-        <w:t xml:space="preserve"> </w:t>
-      </w:r>
-    </w:p>
-    <w:p>
-      <w:pPr>
-        <w:pStyle w:val="Kop1"/>
-      </w:pPr>
-    </w:p>
     <w:sectPr>
       <w:footerReference w:type="default" r:id="rId8"/>
       <w:pgSz w:w="11906" w:h="16838"/>
@@ -1964,7 +1996,7 @@
           <w:rPr>
             <w:noProof/>
           </w:rPr>
-          <w:t>5</w:t>
+          <w:t>1</w:t>
         </w:r>
         <w:r>
           <w:fldChar w:fldCharType="end"/>
@@ -3290,7 +3322,7 @@
 </file>
 
 <file path=customXml/itemProps2.xml><?xml version="1.0" encoding="utf-8"?>
-<ds:datastoreItem xmlns:ds="http://schemas.openxmlformats.org/officeDocument/2006/customXml" ds:itemID="{DB2A2DE6-53FE-4E74-8204-90EF6180C6C5}">
+<ds:datastoreItem xmlns:ds="http://schemas.openxmlformats.org/officeDocument/2006/customXml" ds:itemID="{B60D61CD-545B-4B51-B200-7EA97F03B7AA}">
   <ds:schemaRefs>
     <ds:schemaRef ds:uri="http://schemas.openxmlformats.org/officeDocument/2006/bibliography"/>
   </ds:schemaRefs>

</xml_diff>